<commit_message>
updated for catch dependency
</commit_message>
<xml_diff>
--- a/Tables/Table13SI.docx
+++ b/Tables/Table13SI.docx
@@ -205,7 +205,7 @@
                 <w:szCs w:val="20"/>
                 <w:color w:val="111111"/>
               </w:rPr>
-              <w:t xml:space="preserve">0.997</w:t>
+              <w:t xml:space="preserve">0.973</w:t>
             </w:r>
           </w:p>
         </w:tc>
@@ -234,7 +234,7 @@
                 <w:szCs w:val="20"/>
                 <w:color w:val="111111"/>
               </w:rPr>
-              <w:t xml:space="preserve">0.971</w:t>
+              <w:t xml:space="preserve">0.942</w:t>
             </w:r>
           </w:p>
         </w:tc>
@@ -303,7 +303,7 @@
                 <w:szCs w:val="20"/>
                 <w:color w:val="111111"/>
               </w:rPr>
-              <w:t xml:space="preserve">0.884</w:t>
+              <w:t xml:space="preserve">0.714</w:t>
             </w:r>
           </w:p>
         </w:tc>
@@ -332,7 +332,7 @@
                 <w:szCs w:val="20"/>
                 <w:color w:val="111111"/>
               </w:rPr>
-              <w:t xml:space="preserve">0.95</w:t>
+              <w:t xml:space="preserve">0.8</w:t>
             </w:r>
           </w:p>
         </w:tc>
@@ -401,7 +401,7 @@
                 <w:szCs w:val="20"/>
                 <w:color w:val="111111"/>
               </w:rPr>
-              <w:t xml:space="preserve">0.960</w:t>
+              <w:t xml:space="preserve">0.947</w:t>
             </w:r>
           </w:p>
         </w:tc>
@@ -430,7 +430,7 @@
                 <w:szCs w:val="20"/>
                 <w:color w:val="111111"/>
               </w:rPr>
-              <w:t xml:space="preserve">0.995</w:t>
+              <w:t xml:space="preserve">0.979</w:t>
             </w:r>
           </w:p>
         </w:tc>
@@ -499,7 +499,7 @@
                 <w:szCs w:val="20"/>
                 <w:color w:val="111111"/>
               </w:rPr>
-              <w:t xml:space="preserve">0.933</w:t>
+              <w:t xml:space="preserve">0.735</w:t>
             </w:r>
           </w:p>
         </w:tc>
@@ -597,7 +597,7 @@
                 <w:szCs w:val="20"/>
                 <w:color w:val="111111"/>
               </w:rPr>
-              <w:t xml:space="preserve">0.948</w:t>
+              <w:t xml:space="preserve">0.793</w:t>
             </w:r>
           </w:p>
         </w:tc>
@@ -695,7 +695,7 @@
                 <w:szCs w:val="20"/>
                 <w:color w:val="111111"/>
               </w:rPr>
-              <w:t xml:space="preserve">0.957</w:t>
+              <w:t xml:space="preserve">0.770</w:t>
             </w:r>
           </w:p>
         </w:tc>
@@ -724,7 +724,7 @@
                 <w:szCs w:val="20"/>
                 <w:color w:val="111111"/>
               </w:rPr>
-              <w:t xml:space="preserve">0.867</w:t>
+              <w:t xml:space="preserve">0.806</w:t>
             </w:r>
           </w:p>
         </w:tc>
@@ -793,7 +793,7 @@
                 <w:szCs w:val="20"/>
                 <w:color w:val="111111"/>
               </w:rPr>
-              <w:t xml:space="preserve">0.942</w:t>
+              <w:t xml:space="preserve">0.885</w:t>
             </w:r>
           </w:p>
         </w:tc>
@@ -822,7 +822,7 @@
                 <w:szCs w:val="20"/>
                 <w:color w:val="111111"/>
               </w:rPr>
-              <w:t xml:space="preserve">0.906</w:t>
+              <w:t xml:space="preserve">0.903</w:t>
             </w:r>
           </w:p>
         </w:tc>
@@ -891,7 +891,7 @@
                 <w:szCs w:val="20"/>
                 <w:color w:val="111111"/>
               </w:rPr>
-              <w:t xml:space="preserve">0.980</w:t>
+              <w:t xml:space="preserve">0.679</w:t>
             </w:r>
           </w:p>
         </w:tc>
@@ -989,7 +989,7 @@
                 <w:szCs w:val="20"/>
                 <w:color w:val="111111"/>
               </w:rPr>
-              <w:t xml:space="preserve">0.962</w:t>
+              <w:t xml:space="preserve">0.693</w:t>
             </w:r>
           </w:p>
         </w:tc>
@@ -1087,7 +1087,7 @@
                 <w:szCs w:val="20"/>
                 <w:color w:val="111111"/>
               </w:rPr>
-              <w:t xml:space="preserve">0.925</w:t>
+              <w:t xml:space="preserve">0.642</w:t>
             </w:r>
           </w:p>
         </w:tc>
@@ -1185,7 +1185,7 @@
                 <w:szCs w:val="20"/>
                 <w:color w:val="111111"/>
               </w:rPr>
-              <w:t xml:space="preserve">0.936</w:t>
+              <w:t xml:space="preserve">0.760</w:t>
             </w:r>
           </w:p>
         </w:tc>
@@ -1283,7 +1283,7 @@
                 <w:szCs w:val="20"/>
                 <w:color w:val="111111"/>
               </w:rPr>
-              <w:t xml:space="preserve">0.928</w:t>
+              <w:t xml:space="preserve">0.461</w:t>
             </w:r>
           </w:p>
         </w:tc>
@@ -1312,7 +1312,7 @@
                 <w:szCs w:val="20"/>
                 <w:color w:val="111111"/>
               </w:rPr>
-              <w:t xml:space="preserve">0.803</w:t>
+              <w:t xml:space="preserve">0.607</w:t>
             </w:r>
           </w:p>
         </w:tc>
@@ -1381,7 +1381,7 @@
                 <w:szCs w:val="20"/>
                 <w:color w:val="111111"/>
               </w:rPr>
-              <w:t xml:space="preserve">0.947</w:t>
+              <w:t xml:space="preserve">0.826</w:t>
             </w:r>
           </w:p>
         </w:tc>
@@ -1481,7 +1481,7 @@
                 <w:szCs w:val="20"/>
                 <w:color w:val="111111"/>
               </w:rPr>
-              <w:t xml:space="preserve">0.911</w:t>
+              <w:t xml:space="preserve">0.759</w:t>
             </w:r>
           </w:p>
         </w:tc>
@@ -1512,7 +1512,7 @@
                 <w:szCs w:val="20"/>
                 <w:color w:val="111111"/>
               </w:rPr>
-              <w:t xml:space="preserve">0.784</w:t>
+              <w:t xml:space="preserve">0.137</w:t>
             </w:r>
           </w:p>
         </w:tc>

</xml_diff>